<commit_message>
Added MULU and MULS
Refactor the get size method so that other instructions with size 11 can manipulate that and change the output
</commit_message>
<xml_diff>
--- a/Thuan/Document/Useful link.docx
+++ b/Thuan/Document/Useful link.docx
@@ -231,7 +231,7 @@
     </w:p>
     <w:tbl>
       <w:tblPr>
-        <w:tblStyle w:val="a"/>
+        <w:tblStyle w:val="10"/>
         <w:tblW w:w="9360" w:type="dxa"/>
         <w:tblInd w:w="100" w:type="dxa"/>
         <w:tblBorders>
@@ -330,6 +330,9 @@
             <w:pPr>
               <w:widowControl w:val="0"/>
               <w:spacing w:line="240" w:lineRule="auto"/>
+              <w:rPr>
+                <w:color w:val="auto"/>
+              </w:rPr>
             </w:pPr>
             <w:r>
               <w:t xml:space="preserve"> CMPI</w:t>
@@ -338,10 +341,23 @@
               <w:t xml:space="preserve">, </w:t>
             </w:r>
             <w:r>
+              <w:rPr>
+                <w:color w:val="FF0000"/>
+              </w:rPr>
               <w:t>BCLR, EOR</w:t>
             </w:r>
-            <w:bookmarkStart w:id="0" w:name="_GoBack"/>
-            <w:bookmarkEnd w:id="0"/>
+            <w:r>
+              <w:rPr>
+                <w:color w:val="FF0000"/>
+              </w:rPr>
+              <w:t xml:space="preserve"> </w:t>
+            </w:r>
+            <w:r>
+              <w:rPr>
+                <w:color w:val="FF0000"/>
+              </w:rPr>
+              <w:t>done</w:t>
+            </w:r>
           </w:p>
         </w:tc>
       </w:tr>
@@ -518,6 +534,15 @@
             <w:r>
               <w:t>NOP, LEA, NEG, JSR, RTS</w:t>
             </w:r>
+            <w:r>
+              <w:t xml:space="preserve"> </w:t>
+            </w:r>
+            <w:r>
+              <w:rPr>
+                <w:color w:val="FF0000"/>
+              </w:rPr>
+              <w:t>done</w:t>
+            </w:r>
           </w:p>
         </w:tc>
       </w:tr>
@@ -562,6 +587,15 @@
             <w:r>
               <w:t>SUBQ</w:t>
             </w:r>
+            <w:r>
+              <w:t xml:space="preserve"> </w:t>
+            </w:r>
+            <w:r>
+              <w:rPr>
+                <w:color w:val="FF0000"/>
+              </w:rPr>
+              <w:t>done</w:t>
+            </w:r>
           </w:p>
         </w:tc>
       </w:tr>
@@ -602,6 +636,15 @@
             <w:r>
               <w:t>Bcc (BCS, BGE, BLT, BVC), BRA</w:t>
             </w:r>
+            <w:r>
+              <w:t xml:space="preserve"> </w:t>
+            </w:r>
+            <w:r>
+              <w:rPr>
+                <w:color w:val="FF0000"/>
+              </w:rPr>
+              <w:t>done</w:t>
+            </w:r>
           </w:p>
         </w:tc>
       </w:tr>
@@ -687,6 +730,33 @@
             <w:r>
               <w:t>DIVS</w:t>
             </w:r>
+            <w:r>
+              <w:t xml:space="preserve"> </w:t>
+            </w:r>
+            <w:r>
+              <w:rPr>
+                <w:color w:val="FF0000"/>
+              </w:rPr>
+              <w:t>OR</w:t>
+            </w:r>
+            <w:r>
+              <w:rPr>
+                <w:color w:val="FF0000"/>
+              </w:rPr>
+              <w:t xml:space="preserve"> </w:t>
+            </w:r>
+            <w:r>
+              <w:rPr>
+                <w:color w:val="FF0000"/>
+              </w:rPr>
+              <w:t>done</w:t>
+            </w:r>
+            <w:r>
+              <w:rPr>
+                <w:color w:val="FF0000"/>
+              </w:rPr>
+              <w:t xml:space="preserve"> </w:t>
+            </w:r>
           </w:p>
         </w:tc>
       </w:tr>
@@ -731,6 +801,21 @@
             <w:r>
               <w:t>SUB</w:t>
             </w:r>
+            <w:r>
+              <w:t xml:space="preserve"> </w:t>
+            </w:r>
+            <w:r>
+              <w:rPr>
+                <w:color w:val="FF0000"/>
+              </w:rPr>
+              <w:t>done</w:t>
+            </w:r>
+            <w:r>
+              <w:rPr>
+                <w:color w:val="FF0000"/>
+              </w:rPr>
+              <w:t xml:space="preserve"> </w:t>
+            </w:r>
           </w:p>
         </w:tc>
       </w:tr>
@@ -813,9 +898,26 @@
               <w:widowControl w:val="0"/>
               <w:spacing w:line="240" w:lineRule="auto"/>
             </w:pPr>
+            <w:proofErr w:type="gramStart"/>
             <w:r>
               <w:t>CMP</w:t>
             </w:r>
+            <w:r>
+              <w:t xml:space="preserve">  </w:t>
+            </w:r>
+            <w:r>
+              <w:rPr>
+                <w:color w:val="FF0000"/>
+              </w:rPr>
+              <w:t>done</w:t>
+            </w:r>
+            <w:proofErr w:type="gramEnd"/>
+            <w:r>
+              <w:rPr>
+                <w:color w:val="FF0000"/>
+              </w:rPr>
+              <w:t xml:space="preserve"> </w:t>
+            </w:r>
           </w:p>
         </w:tc>
       </w:tr>
@@ -860,6 +962,15 @@
             <w:r>
               <w:t>MULS</w:t>
             </w:r>
+            <w:r>
+              <w:t xml:space="preserve"> </w:t>
+            </w:r>
+            <w:r>
+              <w:rPr>
+                <w:color w:val="FF0000"/>
+              </w:rPr>
+              <w:t>done</w:t>
+            </w:r>
           </w:p>
         </w:tc>
       </w:tr>
@@ -1000,7 +1111,20 @@
     <w:p/>
     <w:p/>
     <w:p/>
-    <w:p/>
+    <w:p>
+      <w:pPr>
+        <w:pStyle w:val="ListParagraph"/>
+        <w:numPr>
+          <w:ilvl w:val="0"/>
+          <w:numId w:val="2"/>
+        </w:numPr>
+      </w:pPr>
+      <w:r>
+        <w:t>Need to fix CMP and MULS since there can also be immediate data</w:t>
+      </w:r>
+      <w:bookmarkStart w:id="0" w:name="_GoBack"/>
+      <w:bookmarkEnd w:id="0"/>
+    </w:p>
     <w:p/>
     <w:p>
       <w:r>
@@ -1016,7 +1140,7 @@
     <w:p/>
     <w:tbl>
       <w:tblPr>
-        <w:tblStyle w:val="a0"/>
+        <w:tblStyle w:val="9"/>
         <w:tblW w:w="9360" w:type="dxa"/>
         <w:tblInd w:w="100" w:type="dxa"/>
         <w:tblBorders>
@@ -1363,7 +1487,7 @@
     <w:p/>
     <w:tbl>
       <w:tblPr>
-        <w:tblStyle w:val="a1"/>
+        <w:tblStyle w:val="8"/>
         <w:tblW w:w="9360" w:type="dxa"/>
         <w:tblInd w:w="100" w:type="dxa"/>
         <w:tblBorders>
@@ -1480,7 +1604,7 @@
     <w:p/>
     <w:tbl>
       <w:tblPr>
-        <w:tblStyle w:val="a2"/>
+        <w:tblStyle w:val="7"/>
         <w:tblW w:w="9360" w:type="dxa"/>
         <w:tblInd w:w="100" w:type="dxa"/>
         <w:tblBorders>
@@ -1607,7 +1731,7 @@
     <w:p/>
     <w:tbl>
       <w:tblPr>
-        <w:tblStyle w:val="a3"/>
+        <w:tblStyle w:val="6"/>
         <w:tblW w:w="9360" w:type="dxa"/>
         <w:tblInd w:w="100" w:type="dxa"/>
         <w:tblBorders>
@@ -1874,7 +1998,7 @@
     <w:p/>
     <w:tbl>
       <w:tblPr>
-        <w:tblStyle w:val="a4"/>
+        <w:tblStyle w:val="5"/>
         <w:tblW w:w="9360" w:type="dxa"/>
         <w:tblInd w:w="100" w:type="dxa"/>
         <w:tblBorders>
@@ -1946,7 +2070,7 @@
     <w:p/>
     <w:tbl>
       <w:tblPr>
-        <w:tblStyle w:val="a5"/>
+        <w:tblStyle w:val="4"/>
         <w:tblW w:w="9360" w:type="dxa"/>
         <w:tblInd w:w="100" w:type="dxa"/>
         <w:tblBorders>
@@ -2195,7 +2319,7 @@
     <w:p/>
     <w:tbl>
       <w:tblPr>
-        <w:tblStyle w:val="a6"/>
+        <w:tblStyle w:val="3"/>
         <w:tblW w:w="9360" w:type="dxa"/>
         <w:tblInd w:w="100" w:type="dxa"/>
         <w:tblBorders>
@@ -2312,7 +2436,7 @@
     <w:p/>
     <w:tbl>
       <w:tblPr>
-        <w:tblStyle w:val="a7"/>
+        <w:tblStyle w:val="2"/>
         <w:tblW w:w="9360" w:type="dxa"/>
         <w:tblInd w:w="100" w:type="dxa"/>
         <w:tblBorders>
@@ -2451,7 +2575,7 @@
     <w:p/>
     <w:tbl>
       <w:tblPr>
-        <w:tblStyle w:val="a8"/>
+        <w:tblStyle w:val="1"/>
         <w:tblW w:w="9360" w:type="dxa"/>
         <w:tblInd w:w="100" w:type="dxa"/>
         <w:tblBorders>
@@ -2768,6 +2892,118 @@
 <file path=word/numbering.xml><?xml version="1.0" encoding="utf-8"?>
 <w:numbering xmlns:wpc="http://schemas.microsoft.com/office/word/2010/wordprocessingCanvas" xmlns:cx="http://schemas.microsoft.com/office/drawing/2014/chartex" xmlns:cx1="http://schemas.microsoft.com/office/drawing/2015/9/8/chartex" xmlns:cx2="http://schemas.microsoft.com/office/drawing/2015/10/21/chartex" xmlns:cx3="http://schemas.microsoft.com/office/drawing/2016/5/9/chartex" xmlns:cx4="http://schemas.microsoft.com/office/drawing/2016/5/10/chartex" xmlns:cx5="http://schemas.microsoft.com/office/drawing/2016/5/11/chartex" xmlns:cx6="http://schemas.microsoft.com/office/drawing/2016/5/12/chartex" xmlns:cx7="http://schemas.microsoft.com/office/drawing/2016/5/13/chartex" xmlns:cx8="http://schemas.microsoft.com/office/drawing/2016/5/14/chartex" xmlns:mc="http://schemas.openxmlformats.org/markup-compatibility/2006" xmlns:aink="http://schemas.microsoft.com/office/drawing/2016/ink" xmlns:am3d="http://schemas.microsoft.com/office/drawing/2017/model3d" xmlns:o="urn:schemas-microsoft-com:office:office" xmlns:r="http://schemas.openxmlformats.org/officeDocument/2006/relationships" xmlns:m="http://schemas.openxmlformats.org/officeDocument/2006/math" xmlns:v="urn:schemas-microsoft-com:vml" xmlns:wp14="http://schemas.microsoft.com/office/word/2010/wordprocessingDrawing" xmlns:wp="http://schemas.openxmlformats.org/drawingml/2006/wordprocessingDrawing" xmlns:w10="urn:schemas-microsoft-com:office:word" xmlns:w="http://schemas.openxmlformats.org/wordprocessingml/2006/main" xmlns:w14="http://schemas.microsoft.com/office/word/2010/wordml" xmlns:w15="http://schemas.microsoft.com/office/word/2012/wordml" xmlns:w16cid="http://schemas.microsoft.com/office/word/2016/wordml/cid" xmlns:w16se="http://schemas.microsoft.com/office/word/2015/wordml/symex" xmlns:wpg="http://schemas.microsoft.com/office/word/2010/wordprocessingGroup" xmlns:wpi="http://schemas.microsoft.com/office/word/2010/wordprocessingInk" xmlns:wne="http://schemas.microsoft.com/office/word/2006/wordml" xmlns:wps="http://schemas.microsoft.com/office/word/2010/wordprocessingShape" mc:Ignorable="w14 w15 w16se w16cid wp14">
   <w:abstractNum w:abstractNumId="0" w15:restartNumberingAfterBreak="0">
+    <w:nsid w:val="069660DE"/>
+    <w:multiLevelType w:val="hybridMultilevel"/>
+    <w:tmpl w:val="E4286FFE"/>
+    <w:lvl w:ilvl="0" w:tplc="DEBECFA8">
+      <w:numFmt w:val="bullet"/>
+      <w:lvlText w:val=""/>
+      <w:lvlJc w:val="left"/>
+      <w:pPr>
+        <w:ind w:left="720" w:hanging="360"/>
+      </w:pPr>
+      <w:rPr>
+        <w:rFonts w:ascii="Symbol" w:eastAsia="Arial" w:hAnsi="Symbol" w:cs="Arial" w:hint="default"/>
+      </w:rPr>
+    </w:lvl>
+    <w:lvl w:ilvl="1" w:tplc="04090003" w:tentative="1">
+      <w:start w:val="1"/>
+      <w:numFmt w:val="bullet"/>
+      <w:lvlText w:val="o"/>
+      <w:lvlJc w:val="left"/>
+      <w:pPr>
+        <w:ind w:left="1440" w:hanging="360"/>
+      </w:pPr>
+      <w:rPr>
+        <w:rFonts w:ascii="Courier New" w:hAnsi="Courier New" w:cs="Courier New" w:hint="default"/>
+      </w:rPr>
+    </w:lvl>
+    <w:lvl w:ilvl="2" w:tplc="04090005" w:tentative="1">
+      <w:start w:val="1"/>
+      <w:numFmt w:val="bullet"/>
+      <w:lvlText w:val=""/>
+      <w:lvlJc w:val="left"/>
+      <w:pPr>
+        <w:ind w:left="2160" w:hanging="360"/>
+      </w:pPr>
+      <w:rPr>
+        <w:rFonts w:ascii="Wingdings" w:hAnsi="Wingdings" w:hint="default"/>
+      </w:rPr>
+    </w:lvl>
+    <w:lvl w:ilvl="3" w:tplc="04090001" w:tentative="1">
+      <w:start w:val="1"/>
+      <w:numFmt w:val="bullet"/>
+      <w:lvlText w:val=""/>
+      <w:lvlJc w:val="left"/>
+      <w:pPr>
+        <w:ind w:left="2880" w:hanging="360"/>
+      </w:pPr>
+      <w:rPr>
+        <w:rFonts w:ascii="Symbol" w:hAnsi="Symbol" w:hint="default"/>
+      </w:rPr>
+    </w:lvl>
+    <w:lvl w:ilvl="4" w:tplc="04090003" w:tentative="1">
+      <w:start w:val="1"/>
+      <w:numFmt w:val="bullet"/>
+      <w:lvlText w:val="o"/>
+      <w:lvlJc w:val="left"/>
+      <w:pPr>
+        <w:ind w:left="3600" w:hanging="360"/>
+      </w:pPr>
+      <w:rPr>
+        <w:rFonts w:ascii="Courier New" w:hAnsi="Courier New" w:cs="Courier New" w:hint="default"/>
+      </w:rPr>
+    </w:lvl>
+    <w:lvl w:ilvl="5" w:tplc="04090005" w:tentative="1">
+      <w:start w:val="1"/>
+      <w:numFmt w:val="bullet"/>
+      <w:lvlText w:val=""/>
+      <w:lvlJc w:val="left"/>
+      <w:pPr>
+        <w:ind w:left="4320" w:hanging="360"/>
+      </w:pPr>
+      <w:rPr>
+        <w:rFonts w:ascii="Wingdings" w:hAnsi="Wingdings" w:hint="default"/>
+      </w:rPr>
+    </w:lvl>
+    <w:lvl w:ilvl="6" w:tplc="04090001" w:tentative="1">
+      <w:start w:val="1"/>
+      <w:numFmt w:val="bullet"/>
+      <w:lvlText w:val=""/>
+      <w:lvlJc w:val="left"/>
+      <w:pPr>
+        <w:ind w:left="5040" w:hanging="360"/>
+      </w:pPr>
+      <w:rPr>
+        <w:rFonts w:ascii="Symbol" w:hAnsi="Symbol" w:hint="default"/>
+      </w:rPr>
+    </w:lvl>
+    <w:lvl w:ilvl="7" w:tplc="04090003" w:tentative="1">
+      <w:start w:val="1"/>
+      <w:numFmt w:val="bullet"/>
+      <w:lvlText w:val="o"/>
+      <w:lvlJc w:val="left"/>
+      <w:pPr>
+        <w:ind w:left="5760" w:hanging="360"/>
+      </w:pPr>
+      <w:rPr>
+        <w:rFonts w:ascii="Courier New" w:hAnsi="Courier New" w:cs="Courier New" w:hint="default"/>
+      </w:rPr>
+    </w:lvl>
+    <w:lvl w:ilvl="8" w:tplc="04090005" w:tentative="1">
+      <w:start w:val="1"/>
+      <w:numFmt w:val="bullet"/>
+      <w:lvlText w:val=""/>
+      <w:lvlJc w:val="left"/>
+      <w:pPr>
+        <w:ind w:left="6480" w:hanging="360"/>
+      </w:pPr>
+      <w:rPr>
+        <w:rFonts w:ascii="Wingdings" w:hAnsi="Wingdings" w:hint="default"/>
+      </w:rPr>
+    </w:lvl>
+  </w:abstractNum>
+  <w:abstractNum w:abstractNumId="1" w15:restartNumberingAfterBreak="0">
     <w:nsid w:val="30BF50BB"/>
     <w:multiLevelType w:val="multilevel"/>
     <w:tmpl w:val="C5804770"/>
@@ -2881,6 +3117,9 @@
     </w:lvl>
   </w:abstractNum>
   <w:num w:numId="1">
+    <w:abstractNumId w:val="1"/>
+  </w:num>
+  <w:num w:numId="2">
     <w:abstractNumId w:val="0"/>
   </w:num>
 </w:numbering>
@@ -3438,7 +3677,8 @@
       <w:szCs w:val="30"/>
     </w:rPr>
   </w:style>
-  <w:style w:type="table" w:customStyle="1" w:styleId="a">
+  <w:style w:type="table" w:customStyle="1" w:styleId="10">
+    <w:name w:val="10"/>
     <w:basedOn w:val="TableNormal"/>
     <w:tblPr>
       <w:tblStyleRowBandSize w:val="1"/>
@@ -3451,7 +3691,8 @@
       </w:tblCellMar>
     </w:tblPr>
   </w:style>
-  <w:style w:type="table" w:customStyle="1" w:styleId="a0">
+  <w:style w:type="table" w:customStyle="1" w:styleId="9">
+    <w:name w:val="9"/>
     <w:basedOn w:val="TableNormal"/>
     <w:tblPr>
       <w:tblStyleRowBandSize w:val="1"/>
@@ -3464,7 +3705,8 @@
       </w:tblCellMar>
     </w:tblPr>
   </w:style>
-  <w:style w:type="table" w:customStyle="1" w:styleId="a1">
+  <w:style w:type="table" w:customStyle="1" w:styleId="8">
+    <w:name w:val="8"/>
     <w:basedOn w:val="TableNormal"/>
     <w:tblPr>
       <w:tblStyleRowBandSize w:val="1"/>
@@ -3477,7 +3719,8 @@
       </w:tblCellMar>
     </w:tblPr>
   </w:style>
-  <w:style w:type="table" w:customStyle="1" w:styleId="a2">
+  <w:style w:type="table" w:customStyle="1" w:styleId="7">
+    <w:name w:val="7"/>
     <w:basedOn w:val="TableNormal"/>
     <w:tblPr>
       <w:tblStyleRowBandSize w:val="1"/>
@@ -3490,7 +3733,8 @@
       </w:tblCellMar>
     </w:tblPr>
   </w:style>
-  <w:style w:type="table" w:customStyle="1" w:styleId="a3">
+  <w:style w:type="table" w:customStyle="1" w:styleId="6">
+    <w:name w:val="6"/>
     <w:basedOn w:val="TableNormal"/>
     <w:tblPr>
       <w:tblStyleRowBandSize w:val="1"/>
@@ -3503,7 +3747,8 @@
       </w:tblCellMar>
     </w:tblPr>
   </w:style>
-  <w:style w:type="table" w:customStyle="1" w:styleId="a4">
+  <w:style w:type="table" w:customStyle="1" w:styleId="5">
+    <w:name w:val="5"/>
     <w:basedOn w:val="TableNormal"/>
     <w:tblPr>
       <w:tblStyleRowBandSize w:val="1"/>
@@ -3516,7 +3761,8 @@
       </w:tblCellMar>
     </w:tblPr>
   </w:style>
-  <w:style w:type="table" w:customStyle="1" w:styleId="a5">
+  <w:style w:type="table" w:customStyle="1" w:styleId="4">
+    <w:name w:val="4"/>
     <w:basedOn w:val="TableNormal"/>
     <w:tblPr>
       <w:tblStyleRowBandSize w:val="1"/>
@@ -3529,7 +3775,8 @@
       </w:tblCellMar>
     </w:tblPr>
   </w:style>
-  <w:style w:type="table" w:customStyle="1" w:styleId="a6">
+  <w:style w:type="table" w:customStyle="1" w:styleId="3">
+    <w:name w:val="3"/>
     <w:basedOn w:val="TableNormal"/>
     <w:tblPr>
       <w:tblStyleRowBandSize w:val="1"/>
@@ -3542,7 +3789,8 @@
       </w:tblCellMar>
     </w:tblPr>
   </w:style>
-  <w:style w:type="table" w:customStyle="1" w:styleId="a7">
+  <w:style w:type="table" w:customStyle="1" w:styleId="2">
+    <w:name w:val="2"/>
     <w:basedOn w:val="TableNormal"/>
     <w:tblPr>
       <w:tblStyleRowBandSize w:val="1"/>
@@ -3555,7 +3803,8 @@
       </w:tblCellMar>
     </w:tblPr>
   </w:style>
-  <w:style w:type="table" w:customStyle="1" w:styleId="a8">
+  <w:style w:type="table" w:customStyle="1" w:styleId="1">
+    <w:name w:val="1"/>
     <w:basedOn w:val="TableNormal"/>
     <w:tblPr>
       <w:tblStyleRowBandSize w:val="1"/>
@@ -3567,6 +3816,17 @@
         <w:right w:w="100" w:type="dxa"/>
       </w:tblCellMar>
     </w:tblPr>
+  </w:style>
+  <w:style w:type="paragraph" w:styleId="ListParagraph">
+    <w:name w:val="List Paragraph"/>
+    <w:basedOn w:val="Normal"/>
+    <w:uiPriority w:val="34"/>
+    <w:qFormat/>
+    <w:rsid w:val="001C4AC9"/>
+    <w:pPr>
+      <w:ind w:left="720"/>
+      <w:contextualSpacing/>
+    </w:pPr>
   </w:style>
 </w:styles>
 </file>

</xml_diff>

<commit_message>
Added checking non-aligned address
Wokirng on parsing invalid opcode
</commit_message>
<xml_diff>
--- a/Thuan/Document/Useful link.docx
+++ b/Thuan/Document/Useful link.docx
@@ -402,138 +402,6 @@
             <w:r>
               <w:t>MOVE.B, MOVEA.B</w:t>
             </w:r>
-          </w:p>
-        </w:tc>
-      </w:tr>
-      <w:tr>
-        <w:tc>
-          <w:tcPr>
-            <w:tcW w:w="4680" w:type="dxa"/>
-            <w:shd w:val="clear" w:color="auto" w:fill="auto"/>
-            <w:tcMar>
-              <w:top w:w="100" w:type="dxa"/>
-              <w:left w:w="100" w:type="dxa"/>
-              <w:bottom w:w="100" w:type="dxa"/>
-              <w:right w:w="100" w:type="dxa"/>
-            </w:tcMar>
-          </w:tcPr>
-          <w:p>
-            <w:pPr>
-              <w:widowControl w:val="0"/>
-              <w:spacing w:line="240" w:lineRule="auto"/>
-            </w:pPr>
-            <w:r>
-              <w:t>2</w:t>
-            </w:r>
-          </w:p>
-        </w:tc>
-        <w:tc>
-          <w:tcPr>
-            <w:tcW w:w="4680" w:type="dxa"/>
-            <w:shd w:val="clear" w:color="auto" w:fill="auto"/>
-            <w:tcMar>
-              <w:top w:w="100" w:type="dxa"/>
-              <w:left w:w="100" w:type="dxa"/>
-              <w:bottom w:w="100" w:type="dxa"/>
-              <w:right w:w="100" w:type="dxa"/>
-            </w:tcMar>
-          </w:tcPr>
-          <w:p>
-            <w:pPr>
-              <w:widowControl w:val="0"/>
-              <w:spacing w:line="240" w:lineRule="auto"/>
-            </w:pPr>
-            <w:r>
-              <w:t>MOVEA.L, MOVE.L</w:t>
-            </w:r>
-          </w:p>
-        </w:tc>
-      </w:tr>
-      <w:tr>
-        <w:tc>
-          <w:tcPr>
-            <w:tcW w:w="4680" w:type="dxa"/>
-            <w:shd w:val="clear" w:color="auto" w:fill="auto"/>
-            <w:tcMar>
-              <w:top w:w="100" w:type="dxa"/>
-              <w:left w:w="100" w:type="dxa"/>
-              <w:bottom w:w="100" w:type="dxa"/>
-              <w:right w:w="100" w:type="dxa"/>
-            </w:tcMar>
-          </w:tcPr>
-          <w:p>
-            <w:pPr>
-              <w:widowControl w:val="0"/>
-              <w:spacing w:line="240" w:lineRule="auto"/>
-            </w:pPr>
-            <w:r>
-              <w:t>3</w:t>
-            </w:r>
-          </w:p>
-        </w:tc>
-        <w:tc>
-          <w:tcPr>
-            <w:tcW w:w="4680" w:type="dxa"/>
-            <w:shd w:val="clear" w:color="auto" w:fill="auto"/>
-            <w:tcMar>
-              <w:top w:w="100" w:type="dxa"/>
-              <w:left w:w="100" w:type="dxa"/>
-              <w:bottom w:w="100" w:type="dxa"/>
-              <w:right w:w="100" w:type="dxa"/>
-            </w:tcMar>
-          </w:tcPr>
-          <w:p>
-            <w:pPr>
-              <w:widowControl w:val="0"/>
-              <w:spacing w:line="240" w:lineRule="auto"/>
-            </w:pPr>
-            <w:r>
-              <w:t>MOVE.W. MOVEA.W</w:t>
-            </w:r>
-          </w:p>
-        </w:tc>
-      </w:tr>
-      <w:tr>
-        <w:tc>
-          <w:tcPr>
-            <w:tcW w:w="4680" w:type="dxa"/>
-            <w:shd w:val="clear" w:color="auto" w:fill="auto"/>
-            <w:tcMar>
-              <w:top w:w="100" w:type="dxa"/>
-              <w:left w:w="100" w:type="dxa"/>
-              <w:bottom w:w="100" w:type="dxa"/>
-              <w:right w:w="100" w:type="dxa"/>
-            </w:tcMar>
-          </w:tcPr>
-          <w:p>
-            <w:pPr>
-              <w:widowControl w:val="0"/>
-              <w:spacing w:line="240" w:lineRule="auto"/>
-            </w:pPr>
-            <w:r>
-              <w:t>4</w:t>
-            </w:r>
-          </w:p>
-        </w:tc>
-        <w:tc>
-          <w:tcPr>
-            <w:tcW w:w="4680" w:type="dxa"/>
-            <w:shd w:val="clear" w:color="auto" w:fill="auto"/>
-            <w:tcMar>
-              <w:top w:w="100" w:type="dxa"/>
-              <w:left w:w="100" w:type="dxa"/>
-              <w:bottom w:w="100" w:type="dxa"/>
-              <w:right w:w="100" w:type="dxa"/>
-            </w:tcMar>
-          </w:tcPr>
-          <w:p>
-            <w:pPr>
-              <w:widowControl w:val="0"/>
-              <w:spacing w:line="240" w:lineRule="auto"/>
-            </w:pPr>
-            <w:r>
-              <w:t>NOP, LEA, NEG, JSR, RTS</w:t>
-            </w:r>
             <w:r>
               <w:t xml:space="preserve"> </w:t>
             </w:r>
@@ -564,28 +432,81 @@
               <w:spacing w:line="240" w:lineRule="auto"/>
             </w:pPr>
             <w:r>
-              <w:t>5</w:t>
-            </w:r>
-          </w:p>
-        </w:tc>
-        <w:tc>
-          <w:tcPr>
-            <w:tcW w:w="4680" w:type="dxa"/>
-            <w:shd w:val="clear" w:color="auto" w:fill="auto"/>
-            <w:tcMar>
-              <w:top w:w="100" w:type="dxa"/>
-              <w:left w:w="100" w:type="dxa"/>
-              <w:bottom w:w="100" w:type="dxa"/>
-              <w:right w:w="100" w:type="dxa"/>
-            </w:tcMar>
-          </w:tcPr>
-          <w:p>
-            <w:pPr>
-              <w:widowControl w:val="0"/>
-              <w:spacing w:line="240" w:lineRule="auto"/>
-            </w:pPr>
-            <w:r>
-              <w:t>SUBQ</w:t>
+              <w:t>2</w:t>
+            </w:r>
+          </w:p>
+        </w:tc>
+        <w:tc>
+          <w:tcPr>
+            <w:tcW w:w="4680" w:type="dxa"/>
+            <w:shd w:val="clear" w:color="auto" w:fill="auto"/>
+            <w:tcMar>
+              <w:top w:w="100" w:type="dxa"/>
+              <w:left w:w="100" w:type="dxa"/>
+              <w:bottom w:w="100" w:type="dxa"/>
+              <w:right w:w="100" w:type="dxa"/>
+            </w:tcMar>
+          </w:tcPr>
+          <w:p>
+            <w:pPr>
+              <w:widowControl w:val="0"/>
+              <w:spacing w:line="240" w:lineRule="auto"/>
+            </w:pPr>
+            <w:r>
+              <w:t>MOVEA.L, MOVE.L</w:t>
+            </w:r>
+            <w:r>
+              <w:t xml:space="preserve"> </w:t>
+            </w:r>
+            <w:r>
+              <w:rPr>
+                <w:color w:val="FF0000"/>
+              </w:rPr>
+              <w:t xml:space="preserve">done </w:t>
+            </w:r>
+          </w:p>
+        </w:tc>
+      </w:tr>
+      <w:tr>
+        <w:tc>
+          <w:tcPr>
+            <w:tcW w:w="4680" w:type="dxa"/>
+            <w:shd w:val="clear" w:color="auto" w:fill="auto"/>
+            <w:tcMar>
+              <w:top w:w="100" w:type="dxa"/>
+              <w:left w:w="100" w:type="dxa"/>
+              <w:bottom w:w="100" w:type="dxa"/>
+              <w:right w:w="100" w:type="dxa"/>
+            </w:tcMar>
+          </w:tcPr>
+          <w:p>
+            <w:pPr>
+              <w:widowControl w:val="0"/>
+              <w:spacing w:line="240" w:lineRule="auto"/>
+            </w:pPr>
+            <w:r>
+              <w:t>3</w:t>
+            </w:r>
+          </w:p>
+        </w:tc>
+        <w:tc>
+          <w:tcPr>
+            <w:tcW w:w="4680" w:type="dxa"/>
+            <w:shd w:val="clear" w:color="auto" w:fill="auto"/>
+            <w:tcMar>
+              <w:top w:w="100" w:type="dxa"/>
+              <w:left w:w="100" w:type="dxa"/>
+              <w:bottom w:w="100" w:type="dxa"/>
+              <w:right w:w="100" w:type="dxa"/>
+            </w:tcMar>
+          </w:tcPr>
+          <w:p>
+            <w:pPr>
+              <w:widowControl w:val="0"/>
+              <w:spacing w:line="240" w:lineRule="auto"/>
+            </w:pPr>
+            <w:r>
+              <w:t>MOVE.W. MOVEA.W</w:t>
             </w:r>
             <w:r>
               <w:t xml:space="preserve"> </w:t>
@@ -617,24 +538,28 @@
               <w:spacing w:line="240" w:lineRule="auto"/>
             </w:pPr>
             <w:r>
-              <w:t>6</w:t>
-            </w:r>
-          </w:p>
-        </w:tc>
-        <w:tc>
-          <w:tcPr>
-            <w:tcW w:w="4680" w:type="dxa"/>
-            <w:shd w:val="clear" w:color="auto" w:fill="auto"/>
-            <w:tcMar>
-              <w:top w:w="100" w:type="dxa"/>
-              <w:left w:w="100" w:type="dxa"/>
-              <w:bottom w:w="100" w:type="dxa"/>
-              <w:right w:w="100" w:type="dxa"/>
-            </w:tcMar>
-          </w:tcPr>
-          <w:p>
-            <w:r>
-              <w:t>Bcc (BCS, BGE, BLT, BVC), BRA</w:t>
+              <w:t>4</w:t>
+            </w:r>
+          </w:p>
+        </w:tc>
+        <w:tc>
+          <w:tcPr>
+            <w:tcW w:w="4680" w:type="dxa"/>
+            <w:shd w:val="clear" w:color="auto" w:fill="auto"/>
+            <w:tcMar>
+              <w:top w:w="100" w:type="dxa"/>
+              <w:left w:w="100" w:type="dxa"/>
+              <w:bottom w:w="100" w:type="dxa"/>
+              <w:right w:w="100" w:type="dxa"/>
+            </w:tcMar>
+          </w:tcPr>
+          <w:p>
+            <w:pPr>
+              <w:widowControl w:val="0"/>
+              <w:spacing w:line="240" w:lineRule="auto"/>
+            </w:pPr>
+            <w:r>
+              <w:t>NOP, LEA, NEG, JSR, RTS</w:t>
             </w:r>
             <w:r>
               <w:t xml:space="preserve"> </w:t>
@@ -666,69 +591,28 @@
               <w:spacing w:line="240" w:lineRule="auto"/>
             </w:pPr>
             <w:r>
-              <w:t>7</w:t>
-            </w:r>
-          </w:p>
-        </w:tc>
-        <w:tc>
-          <w:tcPr>
-            <w:tcW w:w="4680" w:type="dxa"/>
-            <w:shd w:val="clear" w:color="auto" w:fill="auto"/>
-            <w:tcMar>
-              <w:top w:w="100" w:type="dxa"/>
-              <w:left w:w="100" w:type="dxa"/>
-              <w:bottom w:w="100" w:type="dxa"/>
-              <w:right w:w="100" w:type="dxa"/>
-            </w:tcMar>
-          </w:tcPr>
-          <w:p>
-            <w:pPr>
-              <w:widowControl w:val="0"/>
-              <w:spacing w:line="240" w:lineRule="auto"/>
-            </w:pPr>
-          </w:p>
-        </w:tc>
-      </w:tr>
-      <w:tr>
-        <w:tc>
-          <w:tcPr>
-            <w:tcW w:w="4680" w:type="dxa"/>
-            <w:shd w:val="clear" w:color="auto" w:fill="auto"/>
-            <w:tcMar>
-              <w:top w:w="100" w:type="dxa"/>
-              <w:left w:w="100" w:type="dxa"/>
-              <w:bottom w:w="100" w:type="dxa"/>
-              <w:right w:w="100" w:type="dxa"/>
-            </w:tcMar>
-          </w:tcPr>
-          <w:p>
-            <w:pPr>
-              <w:widowControl w:val="0"/>
-              <w:spacing w:line="240" w:lineRule="auto"/>
-            </w:pPr>
-            <w:r>
-              <w:t>8</w:t>
-            </w:r>
-          </w:p>
-        </w:tc>
-        <w:tc>
-          <w:tcPr>
-            <w:tcW w:w="4680" w:type="dxa"/>
-            <w:shd w:val="clear" w:color="auto" w:fill="auto"/>
-            <w:tcMar>
-              <w:top w:w="100" w:type="dxa"/>
-              <w:left w:w="100" w:type="dxa"/>
-              <w:bottom w:w="100" w:type="dxa"/>
-              <w:right w:w="100" w:type="dxa"/>
-            </w:tcMar>
-          </w:tcPr>
-          <w:p>
-            <w:pPr>
-              <w:widowControl w:val="0"/>
-              <w:spacing w:line="240" w:lineRule="auto"/>
-            </w:pPr>
-            <w:r>
-              <w:t>DIVS</w:t>
+              <w:t>5</w:t>
+            </w:r>
+          </w:p>
+        </w:tc>
+        <w:tc>
+          <w:tcPr>
+            <w:tcW w:w="4680" w:type="dxa"/>
+            <w:shd w:val="clear" w:color="auto" w:fill="auto"/>
+            <w:tcMar>
+              <w:top w:w="100" w:type="dxa"/>
+              <w:left w:w="100" w:type="dxa"/>
+              <w:bottom w:w="100" w:type="dxa"/>
+              <w:right w:w="100" w:type="dxa"/>
+            </w:tcMar>
+          </w:tcPr>
+          <w:p>
+            <w:pPr>
+              <w:widowControl w:val="0"/>
+              <w:spacing w:line="240" w:lineRule="auto"/>
+            </w:pPr>
+            <w:r>
+              <w:t>SUBQ</w:t>
             </w:r>
             <w:r>
               <w:t xml:space="preserve"> </w:t>
@@ -737,7 +621,158 @@
               <w:rPr>
                 <w:color w:val="FF0000"/>
               </w:rPr>
-              <w:t>OR</w:t>
+              <w:t>done</w:t>
+            </w:r>
+          </w:p>
+        </w:tc>
+      </w:tr>
+      <w:tr>
+        <w:tc>
+          <w:tcPr>
+            <w:tcW w:w="4680" w:type="dxa"/>
+            <w:shd w:val="clear" w:color="auto" w:fill="auto"/>
+            <w:tcMar>
+              <w:top w:w="100" w:type="dxa"/>
+              <w:left w:w="100" w:type="dxa"/>
+              <w:bottom w:w="100" w:type="dxa"/>
+              <w:right w:w="100" w:type="dxa"/>
+            </w:tcMar>
+          </w:tcPr>
+          <w:p>
+            <w:pPr>
+              <w:widowControl w:val="0"/>
+              <w:spacing w:line="240" w:lineRule="auto"/>
+            </w:pPr>
+            <w:r>
+              <w:t>6</w:t>
+            </w:r>
+          </w:p>
+        </w:tc>
+        <w:tc>
+          <w:tcPr>
+            <w:tcW w:w="4680" w:type="dxa"/>
+            <w:shd w:val="clear" w:color="auto" w:fill="auto"/>
+            <w:tcMar>
+              <w:top w:w="100" w:type="dxa"/>
+              <w:left w:w="100" w:type="dxa"/>
+              <w:bottom w:w="100" w:type="dxa"/>
+              <w:right w:w="100" w:type="dxa"/>
+            </w:tcMar>
+          </w:tcPr>
+          <w:p>
+            <w:r>
+              <w:t>Bcc (BCS, BGE, BLT, BVC), BRA</w:t>
+            </w:r>
+            <w:r>
+              <w:t xml:space="preserve"> </w:t>
+            </w:r>
+            <w:r>
+              <w:rPr>
+                <w:color w:val="FF0000"/>
+              </w:rPr>
+              <w:t>done</w:t>
+            </w:r>
+          </w:p>
+        </w:tc>
+      </w:tr>
+      <w:tr>
+        <w:tc>
+          <w:tcPr>
+            <w:tcW w:w="4680" w:type="dxa"/>
+            <w:shd w:val="clear" w:color="auto" w:fill="auto"/>
+            <w:tcMar>
+              <w:top w:w="100" w:type="dxa"/>
+              <w:left w:w="100" w:type="dxa"/>
+              <w:bottom w:w="100" w:type="dxa"/>
+              <w:right w:w="100" w:type="dxa"/>
+            </w:tcMar>
+          </w:tcPr>
+          <w:p>
+            <w:pPr>
+              <w:widowControl w:val="0"/>
+              <w:spacing w:line="240" w:lineRule="auto"/>
+            </w:pPr>
+            <w:r>
+              <w:t>7</w:t>
+            </w:r>
+          </w:p>
+        </w:tc>
+        <w:tc>
+          <w:tcPr>
+            <w:tcW w:w="4680" w:type="dxa"/>
+            <w:shd w:val="clear" w:color="auto" w:fill="auto"/>
+            <w:tcMar>
+              <w:top w:w="100" w:type="dxa"/>
+              <w:left w:w="100" w:type="dxa"/>
+              <w:bottom w:w="100" w:type="dxa"/>
+              <w:right w:w="100" w:type="dxa"/>
+            </w:tcMar>
+          </w:tcPr>
+          <w:p>
+            <w:pPr>
+              <w:widowControl w:val="0"/>
+              <w:spacing w:line="240" w:lineRule="auto"/>
+            </w:pPr>
+          </w:p>
+        </w:tc>
+      </w:tr>
+      <w:tr>
+        <w:tc>
+          <w:tcPr>
+            <w:tcW w:w="4680" w:type="dxa"/>
+            <w:shd w:val="clear" w:color="auto" w:fill="auto"/>
+            <w:tcMar>
+              <w:top w:w="100" w:type="dxa"/>
+              <w:left w:w="100" w:type="dxa"/>
+              <w:bottom w:w="100" w:type="dxa"/>
+              <w:right w:w="100" w:type="dxa"/>
+            </w:tcMar>
+          </w:tcPr>
+          <w:p>
+            <w:pPr>
+              <w:widowControl w:val="0"/>
+              <w:spacing w:line="240" w:lineRule="auto"/>
+            </w:pPr>
+            <w:r>
+              <w:t>8</w:t>
+            </w:r>
+          </w:p>
+        </w:tc>
+        <w:tc>
+          <w:tcPr>
+            <w:tcW w:w="4680" w:type="dxa"/>
+            <w:shd w:val="clear" w:color="auto" w:fill="auto"/>
+            <w:tcMar>
+              <w:top w:w="100" w:type="dxa"/>
+              <w:left w:w="100" w:type="dxa"/>
+              <w:bottom w:w="100" w:type="dxa"/>
+              <w:right w:w="100" w:type="dxa"/>
+            </w:tcMar>
+          </w:tcPr>
+          <w:p>
+            <w:pPr>
+              <w:widowControl w:val="0"/>
+              <w:spacing w:line="240" w:lineRule="auto"/>
+            </w:pPr>
+            <w:r>
+              <w:t>DIVS</w:t>
+            </w:r>
+            <w:r>
+              <w:t xml:space="preserve"> </w:t>
+            </w:r>
+            <w:bookmarkStart w:id="0" w:name="_GoBack"/>
+            <w:r>
+              <w:rPr>
+                <w:color w:val="auto"/>
+              </w:rPr>
+              <w:t xml:space="preserve">OR </w:t>
+            </w:r>
+            <w:bookmarkEnd w:id="0"/>
+            <w:r>
+              <w:rPr>
+                <w:color w:val="FF0000"/>
+              </w:rPr>
+              <w:t>done</w:t>
             </w:r>
             <w:r>
               <w:rPr>
@@ -745,6 +780,53 @@
               </w:rPr>
               <w:t xml:space="preserve"> </w:t>
             </w:r>
+          </w:p>
+        </w:tc>
+      </w:tr>
+      <w:tr>
+        <w:tc>
+          <w:tcPr>
+            <w:tcW w:w="4680" w:type="dxa"/>
+            <w:shd w:val="clear" w:color="auto" w:fill="auto"/>
+            <w:tcMar>
+              <w:top w:w="100" w:type="dxa"/>
+              <w:left w:w="100" w:type="dxa"/>
+              <w:bottom w:w="100" w:type="dxa"/>
+              <w:right w:w="100" w:type="dxa"/>
+            </w:tcMar>
+          </w:tcPr>
+          <w:p>
+            <w:pPr>
+              <w:widowControl w:val="0"/>
+              <w:spacing w:line="240" w:lineRule="auto"/>
+            </w:pPr>
+            <w:r>
+              <w:t>9</w:t>
+            </w:r>
+          </w:p>
+        </w:tc>
+        <w:tc>
+          <w:tcPr>
+            <w:tcW w:w="4680" w:type="dxa"/>
+            <w:shd w:val="clear" w:color="auto" w:fill="auto"/>
+            <w:tcMar>
+              <w:top w:w="100" w:type="dxa"/>
+              <w:left w:w="100" w:type="dxa"/>
+              <w:bottom w:w="100" w:type="dxa"/>
+              <w:right w:w="100" w:type="dxa"/>
+            </w:tcMar>
+          </w:tcPr>
+          <w:p>
+            <w:pPr>
+              <w:widowControl w:val="0"/>
+              <w:spacing w:line="240" w:lineRule="auto"/>
+            </w:pPr>
+            <w:r>
+              <w:t>SUB</w:t>
+            </w:r>
+            <w:r>
+              <w:t xml:space="preserve"> </w:t>
+            </w:r>
             <w:r>
               <w:rPr>
                 <w:color w:val="FF0000"/>
@@ -778,31 +860,73 @@
               <w:spacing w:line="240" w:lineRule="auto"/>
             </w:pPr>
             <w:r>
-              <w:t>9</w:t>
-            </w:r>
-          </w:p>
-        </w:tc>
-        <w:tc>
-          <w:tcPr>
-            <w:tcW w:w="4680" w:type="dxa"/>
-            <w:shd w:val="clear" w:color="auto" w:fill="auto"/>
-            <w:tcMar>
-              <w:top w:w="100" w:type="dxa"/>
-              <w:left w:w="100" w:type="dxa"/>
-              <w:bottom w:w="100" w:type="dxa"/>
-              <w:right w:w="100" w:type="dxa"/>
-            </w:tcMar>
-          </w:tcPr>
-          <w:p>
-            <w:pPr>
-              <w:widowControl w:val="0"/>
-              <w:spacing w:line="240" w:lineRule="auto"/>
-            </w:pPr>
-            <w:r>
-              <w:t>SUB</w:t>
-            </w:r>
-            <w:r>
-              <w:t xml:space="preserve"> </w:t>
+              <w:t>A</w:t>
+            </w:r>
+          </w:p>
+        </w:tc>
+        <w:tc>
+          <w:tcPr>
+            <w:tcW w:w="4680" w:type="dxa"/>
+            <w:shd w:val="clear" w:color="auto" w:fill="auto"/>
+            <w:tcMar>
+              <w:top w:w="100" w:type="dxa"/>
+              <w:left w:w="100" w:type="dxa"/>
+              <w:bottom w:w="100" w:type="dxa"/>
+              <w:right w:w="100" w:type="dxa"/>
+            </w:tcMar>
+          </w:tcPr>
+          <w:p>
+            <w:pPr>
+              <w:widowControl w:val="0"/>
+              <w:spacing w:line="240" w:lineRule="auto"/>
+            </w:pPr>
+          </w:p>
+        </w:tc>
+      </w:tr>
+      <w:tr>
+        <w:tc>
+          <w:tcPr>
+            <w:tcW w:w="4680" w:type="dxa"/>
+            <w:shd w:val="clear" w:color="auto" w:fill="auto"/>
+            <w:tcMar>
+              <w:top w:w="100" w:type="dxa"/>
+              <w:left w:w="100" w:type="dxa"/>
+              <w:bottom w:w="100" w:type="dxa"/>
+              <w:right w:w="100" w:type="dxa"/>
+            </w:tcMar>
+          </w:tcPr>
+          <w:p>
+            <w:pPr>
+              <w:widowControl w:val="0"/>
+              <w:spacing w:line="240" w:lineRule="auto"/>
+            </w:pPr>
+            <w:r>
+              <w:t>B</w:t>
+            </w:r>
+          </w:p>
+        </w:tc>
+        <w:tc>
+          <w:tcPr>
+            <w:tcW w:w="4680" w:type="dxa"/>
+            <w:shd w:val="clear" w:color="auto" w:fill="auto"/>
+            <w:tcMar>
+              <w:top w:w="100" w:type="dxa"/>
+              <w:left w:w="100" w:type="dxa"/>
+              <w:bottom w:w="100" w:type="dxa"/>
+              <w:right w:w="100" w:type="dxa"/>
+            </w:tcMar>
+          </w:tcPr>
+          <w:p>
+            <w:pPr>
+              <w:widowControl w:val="0"/>
+              <w:spacing w:line="240" w:lineRule="auto"/>
+            </w:pPr>
+            <w:proofErr w:type="gramStart"/>
+            <w:r>
+              <w:t>CMP</w:t>
+            </w:r>
+            <w:r>
+              <w:t xml:space="preserve">  </w:t>
             </w:r>
             <w:r>
               <w:rPr>
@@ -810,6 +934,7 @@
               </w:rPr>
               <w:t>done</w:t>
             </w:r>
+            <w:proofErr w:type="gramEnd"/>
             <w:r>
               <w:rPr>
                 <w:color w:val="FF0000"/>
@@ -837,73 +962,31 @@
               <w:spacing w:line="240" w:lineRule="auto"/>
             </w:pPr>
             <w:r>
-              <w:t>A</w:t>
-            </w:r>
-          </w:p>
-        </w:tc>
-        <w:tc>
-          <w:tcPr>
-            <w:tcW w:w="4680" w:type="dxa"/>
-            <w:shd w:val="clear" w:color="auto" w:fill="auto"/>
-            <w:tcMar>
-              <w:top w:w="100" w:type="dxa"/>
-              <w:left w:w="100" w:type="dxa"/>
-              <w:bottom w:w="100" w:type="dxa"/>
-              <w:right w:w="100" w:type="dxa"/>
-            </w:tcMar>
-          </w:tcPr>
-          <w:p>
-            <w:pPr>
-              <w:widowControl w:val="0"/>
-              <w:spacing w:line="240" w:lineRule="auto"/>
-            </w:pPr>
-          </w:p>
-        </w:tc>
-      </w:tr>
-      <w:tr>
-        <w:tc>
-          <w:tcPr>
-            <w:tcW w:w="4680" w:type="dxa"/>
-            <w:shd w:val="clear" w:color="auto" w:fill="auto"/>
-            <w:tcMar>
-              <w:top w:w="100" w:type="dxa"/>
-              <w:left w:w="100" w:type="dxa"/>
-              <w:bottom w:w="100" w:type="dxa"/>
-              <w:right w:w="100" w:type="dxa"/>
-            </w:tcMar>
-          </w:tcPr>
-          <w:p>
-            <w:pPr>
-              <w:widowControl w:val="0"/>
-              <w:spacing w:line="240" w:lineRule="auto"/>
-            </w:pPr>
-            <w:r>
-              <w:t>B</w:t>
-            </w:r>
-          </w:p>
-        </w:tc>
-        <w:tc>
-          <w:tcPr>
-            <w:tcW w:w="4680" w:type="dxa"/>
-            <w:shd w:val="clear" w:color="auto" w:fill="auto"/>
-            <w:tcMar>
-              <w:top w:w="100" w:type="dxa"/>
-              <w:left w:w="100" w:type="dxa"/>
-              <w:bottom w:w="100" w:type="dxa"/>
-              <w:right w:w="100" w:type="dxa"/>
-            </w:tcMar>
-          </w:tcPr>
-          <w:p>
-            <w:pPr>
-              <w:widowControl w:val="0"/>
-              <w:spacing w:line="240" w:lineRule="auto"/>
-            </w:pPr>
-            <w:proofErr w:type="gramStart"/>
-            <w:r>
-              <w:t>CMP</w:t>
-            </w:r>
-            <w:r>
-              <w:t xml:space="preserve">  </w:t>
+              <w:t>C</w:t>
+            </w:r>
+          </w:p>
+        </w:tc>
+        <w:tc>
+          <w:tcPr>
+            <w:tcW w:w="4680" w:type="dxa"/>
+            <w:shd w:val="clear" w:color="auto" w:fill="auto"/>
+            <w:tcMar>
+              <w:top w:w="100" w:type="dxa"/>
+              <w:left w:w="100" w:type="dxa"/>
+              <w:bottom w:w="100" w:type="dxa"/>
+              <w:right w:w="100" w:type="dxa"/>
+            </w:tcMar>
+          </w:tcPr>
+          <w:p>
+            <w:pPr>
+              <w:widowControl w:val="0"/>
+              <w:spacing w:line="240" w:lineRule="auto"/>
+            </w:pPr>
+            <w:r>
+              <w:t>MULS</w:t>
+            </w:r>
+            <w:r>
+              <w:t xml:space="preserve"> </w:t>
             </w:r>
             <w:r>
               <w:rPr>
@@ -911,153 +994,120 @@
               </w:rPr>
               <w:t>done</w:t>
             </w:r>
-            <w:proofErr w:type="gramEnd"/>
+          </w:p>
+        </w:tc>
+      </w:tr>
+      <w:tr>
+        <w:tc>
+          <w:tcPr>
+            <w:tcW w:w="4680" w:type="dxa"/>
+            <w:shd w:val="clear" w:color="auto" w:fill="auto"/>
+            <w:tcMar>
+              <w:top w:w="100" w:type="dxa"/>
+              <w:left w:w="100" w:type="dxa"/>
+              <w:bottom w:w="100" w:type="dxa"/>
+              <w:right w:w="100" w:type="dxa"/>
+            </w:tcMar>
+          </w:tcPr>
+          <w:p>
+            <w:pPr>
+              <w:widowControl w:val="0"/>
+              <w:spacing w:line="240" w:lineRule="auto"/>
+            </w:pPr>
+            <w:r>
+              <w:t>D</w:t>
+            </w:r>
+          </w:p>
+        </w:tc>
+        <w:tc>
+          <w:tcPr>
+            <w:tcW w:w="4680" w:type="dxa"/>
+            <w:shd w:val="clear" w:color="auto" w:fill="auto"/>
+            <w:tcMar>
+              <w:top w:w="100" w:type="dxa"/>
+              <w:left w:w="100" w:type="dxa"/>
+              <w:bottom w:w="100" w:type="dxa"/>
+              <w:right w:w="100" w:type="dxa"/>
+            </w:tcMar>
+          </w:tcPr>
+          <w:p>
+            <w:pPr>
+              <w:widowControl w:val="0"/>
+              <w:tabs>
+                <w:tab w:val="center" w:pos="2240"/>
+              </w:tabs>
+              <w:spacing w:line="240" w:lineRule="auto"/>
+            </w:pPr>
+            <w:r>
+              <w:t>ADD, ADDA</w:t>
+            </w:r>
+            <w:r>
+              <w:tab/>
+            </w:r>
+            <w:r>
+              <w:rPr>
+                <w:color w:val="FF0000"/>
+              </w:rPr>
+              <w:t xml:space="preserve">done </w:t>
+            </w:r>
+          </w:p>
+        </w:tc>
+      </w:tr>
+      <w:tr>
+        <w:tc>
+          <w:tcPr>
+            <w:tcW w:w="4680" w:type="dxa"/>
+            <w:shd w:val="clear" w:color="auto" w:fill="auto"/>
+            <w:tcMar>
+              <w:top w:w="100" w:type="dxa"/>
+              <w:left w:w="100" w:type="dxa"/>
+              <w:bottom w:w="100" w:type="dxa"/>
+              <w:right w:w="100" w:type="dxa"/>
+            </w:tcMar>
+          </w:tcPr>
+          <w:p>
+            <w:pPr>
+              <w:widowControl w:val="0"/>
+              <w:spacing w:line="240" w:lineRule="auto"/>
+            </w:pPr>
+            <w:r>
+              <w:t>E</w:t>
+            </w:r>
+          </w:p>
+        </w:tc>
+        <w:tc>
+          <w:tcPr>
+            <w:tcW w:w="4680" w:type="dxa"/>
+            <w:shd w:val="clear" w:color="auto" w:fill="auto"/>
+            <w:tcMar>
+              <w:top w:w="100" w:type="dxa"/>
+              <w:left w:w="100" w:type="dxa"/>
+              <w:bottom w:w="100" w:type="dxa"/>
+              <w:right w:w="100" w:type="dxa"/>
+            </w:tcMar>
+          </w:tcPr>
+          <w:p>
+            <w:pPr>
+              <w:widowControl w:val="0"/>
+              <w:spacing w:line="240" w:lineRule="auto"/>
+            </w:pPr>
+            <w:r>
+              <w:t>LSR, LSL, ASR, ASL, ROL, ROR</w:t>
+            </w:r>
+            <w:r>
+              <w:t xml:space="preserve"> </w:t>
+            </w:r>
+            <w:r>
+              <w:rPr>
+                <w:color w:val="FF0000"/>
+              </w:rPr>
+              <w:t>done</w:t>
+            </w:r>
             <w:r>
               <w:rPr>
                 <w:color w:val="FF0000"/>
               </w:rPr>
               <w:t xml:space="preserve"> </w:t>
-            </w:r>
-          </w:p>
-        </w:tc>
-      </w:tr>
-      <w:tr>
-        <w:tc>
-          <w:tcPr>
-            <w:tcW w:w="4680" w:type="dxa"/>
-            <w:shd w:val="clear" w:color="auto" w:fill="auto"/>
-            <w:tcMar>
-              <w:top w:w="100" w:type="dxa"/>
-              <w:left w:w="100" w:type="dxa"/>
-              <w:bottom w:w="100" w:type="dxa"/>
-              <w:right w:w="100" w:type="dxa"/>
-            </w:tcMar>
-          </w:tcPr>
-          <w:p>
-            <w:pPr>
-              <w:widowControl w:val="0"/>
-              <w:spacing w:line="240" w:lineRule="auto"/>
-            </w:pPr>
-            <w:r>
-              <w:t>C</w:t>
-            </w:r>
-          </w:p>
-        </w:tc>
-        <w:tc>
-          <w:tcPr>
-            <w:tcW w:w="4680" w:type="dxa"/>
-            <w:shd w:val="clear" w:color="auto" w:fill="auto"/>
-            <w:tcMar>
-              <w:top w:w="100" w:type="dxa"/>
-              <w:left w:w="100" w:type="dxa"/>
-              <w:bottom w:w="100" w:type="dxa"/>
-              <w:right w:w="100" w:type="dxa"/>
-            </w:tcMar>
-          </w:tcPr>
-          <w:p>
-            <w:pPr>
-              <w:widowControl w:val="0"/>
-              <w:spacing w:line="240" w:lineRule="auto"/>
-            </w:pPr>
-            <w:r>
-              <w:t>MULS</w:t>
-            </w:r>
-            <w:r>
-              <w:t xml:space="preserve"> </w:t>
-            </w:r>
-            <w:r>
-              <w:rPr>
-                <w:color w:val="FF0000"/>
-              </w:rPr>
-              <w:t>done</w:t>
-            </w:r>
-          </w:p>
-        </w:tc>
-      </w:tr>
-      <w:tr>
-        <w:tc>
-          <w:tcPr>
-            <w:tcW w:w="4680" w:type="dxa"/>
-            <w:shd w:val="clear" w:color="auto" w:fill="auto"/>
-            <w:tcMar>
-              <w:top w:w="100" w:type="dxa"/>
-              <w:left w:w="100" w:type="dxa"/>
-              <w:bottom w:w="100" w:type="dxa"/>
-              <w:right w:w="100" w:type="dxa"/>
-            </w:tcMar>
-          </w:tcPr>
-          <w:p>
-            <w:pPr>
-              <w:widowControl w:val="0"/>
-              <w:spacing w:line="240" w:lineRule="auto"/>
-            </w:pPr>
-            <w:r>
-              <w:t>D</w:t>
-            </w:r>
-          </w:p>
-        </w:tc>
-        <w:tc>
-          <w:tcPr>
-            <w:tcW w:w="4680" w:type="dxa"/>
-            <w:shd w:val="clear" w:color="auto" w:fill="auto"/>
-            <w:tcMar>
-              <w:top w:w="100" w:type="dxa"/>
-              <w:left w:w="100" w:type="dxa"/>
-              <w:bottom w:w="100" w:type="dxa"/>
-              <w:right w:w="100" w:type="dxa"/>
-            </w:tcMar>
-          </w:tcPr>
-          <w:p>
-            <w:pPr>
-              <w:widowControl w:val="0"/>
-              <w:spacing w:line="240" w:lineRule="auto"/>
-            </w:pPr>
-            <w:r>
-              <w:t>ADD, ADDA</w:t>
-            </w:r>
-          </w:p>
-        </w:tc>
-      </w:tr>
-      <w:tr>
-        <w:tc>
-          <w:tcPr>
-            <w:tcW w:w="4680" w:type="dxa"/>
-            <w:shd w:val="clear" w:color="auto" w:fill="auto"/>
-            <w:tcMar>
-              <w:top w:w="100" w:type="dxa"/>
-              <w:left w:w="100" w:type="dxa"/>
-              <w:bottom w:w="100" w:type="dxa"/>
-              <w:right w:w="100" w:type="dxa"/>
-            </w:tcMar>
-          </w:tcPr>
-          <w:p>
-            <w:pPr>
-              <w:widowControl w:val="0"/>
-              <w:spacing w:line="240" w:lineRule="auto"/>
-            </w:pPr>
-            <w:r>
-              <w:t>E</w:t>
-            </w:r>
-          </w:p>
-        </w:tc>
-        <w:tc>
-          <w:tcPr>
-            <w:tcW w:w="4680" w:type="dxa"/>
-            <w:shd w:val="clear" w:color="auto" w:fill="auto"/>
-            <w:tcMar>
-              <w:top w:w="100" w:type="dxa"/>
-              <w:left w:w="100" w:type="dxa"/>
-              <w:bottom w:w="100" w:type="dxa"/>
-              <w:right w:w="100" w:type="dxa"/>
-            </w:tcMar>
-          </w:tcPr>
-          <w:p>
-            <w:pPr>
-              <w:widowControl w:val="0"/>
-              <w:spacing w:line="240" w:lineRule="auto"/>
-            </w:pPr>
-            <w:r>
-              <w:t>LSR, LSL, ASR, ASL, ROL, ROR</w:t>
             </w:r>
           </w:p>
         </w:tc>
@@ -1122,8 +1172,6 @@
       <w:r>
         <w:t>Need to fix CMP and MULS since there can also be immediate data</w:t>
       </w:r>
-      <w:bookmarkStart w:id="0" w:name="_GoBack"/>
-      <w:bookmarkEnd w:id="0"/>
     </w:p>
     <w:p/>
     <w:p>

</xml_diff>